<commit_message>
Ch3 - page 80
</commit_message>
<xml_diff>
--- a/Chapter 3.docx
+++ b/Chapter 3.docx
@@ -53,6 +53,299 @@
       </w:pPr>
       <w:r>
         <w:t>Controller – Code that binds model and view</w:t>
+      </w:r>
+    </w:p>
+    <w:p>
+      <w:pPr>
+        <w:pStyle w:val="ListParagraph"/>
+        <w:numPr>
+          <w:ilvl w:val="0"/>
+          <w:numId w:val="2"/>
+        </w:numPr>
+      </w:pPr>
+      <w:r>
+        <w:t>Launch screen storyboard file – An asset catalog for storing images our app uses</w:t>
+      </w:r>
+    </w:p>
+    <w:p>
+      <w:pPr>
+        <w:pStyle w:val="ListParagraph"/>
+        <w:numPr>
+          <w:ilvl w:val="0"/>
+          <w:numId w:val="2"/>
+        </w:numPr>
+      </w:pPr>
+      <w:r>
+        <w:t xml:space="preserve">Launch screen storyboard file and </w:t>
+      </w:r>
+      <w:proofErr w:type="spellStart"/>
+      <w:r>
+        <w:t>Info.plist</w:t>
+      </w:r>
+      <w:proofErr w:type="spellEnd"/>
+      <w:r>
+        <w:t xml:space="preserve"> implement classes:</w:t>
+      </w:r>
+    </w:p>
+    <w:p>
+      <w:pPr>
+        <w:pStyle w:val="ListParagraph"/>
+        <w:numPr>
+          <w:ilvl w:val="1"/>
+          <w:numId w:val="2"/>
+        </w:numPr>
+      </w:pPr>
+      <w:r>
+        <w:t>Application delegate</w:t>
+      </w:r>
+    </w:p>
+    <w:p>
+      <w:pPr>
+        <w:pStyle w:val="ListParagraph"/>
+        <w:numPr>
+          <w:ilvl w:val="1"/>
+          <w:numId w:val="2"/>
+        </w:numPr>
+      </w:pPr>
+      <w:r>
+        <w:t>View controller</w:t>
+      </w:r>
+      <w:r>
+        <w:t xml:space="preserve"> class – responsible for displaying the view in the storyboard</w:t>
+      </w:r>
+    </w:p>
+    <w:p>
+      <w:pPr>
+        <w:pStyle w:val="ListParagraph"/>
+        <w:numPr>
+          <w:ilvl w:val="2"/>
+          <w:numId w:val="2"/>
+        </w:numPr>
+      </w:pPr>
+      <w:proofErr w:type="spellStart"/>
+      <w:r>
+        <w:t>Viewcontroller.swift</w:t>
+      </w:r>
+      <w:proofErr w:type="spellEnd"/>
+      <w:r>
+        <w:t xml:space="preserve"> – The implementation file for the view controller that owns the view you’re looking at</w:t>
+      </w:r>
+    </w:p>
+    <w:p>
+      <w:pPr>
+        <w:pStyle w:val="ListParagraph"/>
+        <w:numPr>
+          <w:ilvl w:val="0"/>
+          <w:numId w:val="2"/>
+        </w:numPr>
+      </w:pPr>
+      <w:r>
+        <w:t>Outlet –</w:t>
+      </w:r>
+      <w:r>
+        <w:t xml:space="preserve"> A property that allows the controller class to refer to objects in a storyboard or nib file</w:t>
+      </w:r>
+    </w:p>
+    <w:p>
+      <w:pPr>
+        <w:pStyle w:val="ListParagraph"/>
+        <w:numPr>
+          <w:ilvl w:val="0"/>
+          <w:numId w:val="2"/>
+        </w:numPr>
+      </w:pPr>
+      <w:r>
+        <w:t xml:space="preserve">Outlet properties have to be declared as optional with </w:t>
+      </w:r>
+      <w:proofErr w:type="gramStart"/>
+      <w:r>
+        <w:t>either !</w:t>
+      </w:r>
+      <w:proofErr w:type="gramEnd"/>
+      <w:r>
+        <w:t xml:space="preserve"> </w:t>
+      </w:r>
+      <w:proofErr w:type="gramStart"/>
+      <w:r>
+        <w:t>or ?</w:t>
+      </w:r>
+      <w:proofErr w:type="gramEnd"/>
+    </w:p>
+    <w:p>
+      <w:pPr>
+        <w:pStyle w:val="ListParagraph"/>
+        <w:numPr>
+          <w:ilvl w:val="1"/>
+          <w:numId w:val="2"/>
+        </w:numPr>
+      </w:pPr>
+      <w:r>
+        <w:t>! must be set later so it’s not nil</w:t>
+      </w:r>
+    </w:p>
+    <w:p>
+      <w:pPr>
+        <w:pStyle w:val="ListParagraph"/>
+        <w:numPr>
+          <w:ilvl w:val="0"/>
+          <w:numId w:val="2"/>
+        </w:numPr>
+      </w:pPr>
+      <w:r>
+        <w:t>Action – Methods triggered in the controller class to interface objects in our storyboard or nib file.</w:t>
+      </w:r>
+    </w:p>
+    <w:p>
+      <w:pPr>
+        <w:pStyle w:val="ListParagraph"/>
+        <w:numPr>
+          <w:ilvl w:val="0"/>
+          <w:numId w:val="2"/>
+        </w:numPr>
+      </w:pPr>
+      <w:r>
+        <w:t>Action fields</w:t>
+      </w:r>
+    </w:p>
+    <w:p>
+      <w:pPr>
+        <w:pStyle w:val="ListParagraph"/>
+        <w:numPr>
+          <w:ilvl w:val="1"/>
+          <w:numId w:val="2"/>
+        </w:numPr>
+      </w:pPr>
+      <w:r>
+        <w:t>Event – Lets you specify when the method is called</w:t>
+      </w:r>
+    </w:p>
+    <w:p>
+      <w:pPr>
+        <w:pStyle w:val="ListParagraph"/>
+        <w:numPr>
+          <w:ilvl w:val="1"/>
+          <w:numId w:val="2"/>
+        </w:numPr>
+      </w:pPr>
+      <w:r>
+        <w:t xml:space="preserve">Arguments </w:t>
+      </w:r>
+      <w:r>
+        <w:t>–</w:t>
+      </w:r>
+      <w:r>
+        <w:t xml:space="preserve"> </w:t>
+      </w:r>
+      <w:r>
+        <w:t>Lets you choose between 3 different method signatures that can be used for action methods</w:t>
+      </w:r>
+    </w:p>
+    <w:p>
+      <w:pPr>
+        <w:pStyle w:val="ListParagraph"/>
+        <w:numPr>
+          <w:ilvl w:val="0"/>
+          <w:numId w:val="2"/>
+        </w:numPr>
+      </w:pPr>
+      <w:r>
+        <w:t>Automatic Reference Counting (ARC) – Memory management</w:t>
+      </w:r>
+    </w:p>
+    <w:p>
+      <w:pPr>
+        <w:pStyle w:val="ListParagraph"/>
+        <w:numPr>
+          <w:ilvl w:val="0"/>
+          <w:numId w:val="2"/>
+        </w:numPr>
+      </w:pPr>
+      <w:r>
+        <w:t>Auto Layout – using constraints to specify how you want controls to be placed</w:t>
+      </w:r>
+    </w:p>
+    <w:p>
+      <w:pPr>
+        <w:pStyle w:val="ListParagraph"/>
+        <w:numPr>
+          <w:ilvl w:val="0"/>
+          <w:numId w:val="2"/>
+        </w:numPr>
+      </w:pPr>
+      <w:r>
+        <w:t>3 Issues with Auto Layout:</w:t>
+      </w:r>
+    </w:p>
+    <w:p>
+      <w:pPr>
+        <w:pStyle w:val="ListParagraph"/>
+        <w:numPr>
+          <w:ilvl w:val="1"/>
+          <w:numId w:val="2"/>
+        </w:numPr>
+      </w:pPr>
+      <w:r>
+        <w:t>Not enough constraints</w:t>
+      </w:r>
+    </w:p>
+    <w:p>
+      <w:pPr>
+        <w:pStyle w:val="ListParagraph"/>
+        <w:numPr>
+          <w:ilvl w:val="1"/>
+          <w:numId w:val="2"/>
+        </w:numPr>
+      </w:pPr>
+      <w:r>
+        <w:t>Ambiguous constraints</w:t>
+      </w:r>
+    </w:p>
+    <w:p>
+      <w:pPr>
+        <w:pStyle w:val="ListParagraph"/>
+        <w:numPr>
+          <w:ilvl w:val="1"/>
+          <w:numId w:val="2"/>
+        </w:numPr>
+      </w:pPr>
+      <w:r>
+        <w:t>Constraint position or size will be off</w:t>
+      </w:r>
+    </w:p>
+    <w:p>
+      <w:pPr>
+        <w:pStyle w:val="ListParagraph"/>
+        <w:numPr>
+          <w:ilvl w:val="0"/>
+          <w:numId w:val="2"/>
+        </w:numPr>
+      </w:pPr>
+      <w:r>
+        <w:t>Align button – Aligns the selected view relative to another view</w:t>
+      </w:r>
+    </w:p>
+    <w:p>
+      <w:pPr>
+        <w:pStyle w:val="ListParagraph"/>
+        <w:numPr>
+          <w:ilvl w:val="0"/>
+          <w:numId w:val="2"/>
+        </w:numPr>
+      </w:pPr>
+      <w:r>
+        <w:t>Pin button – Lets you set the position of a view relative to another view</w:t>
+      </w:r>
+    </w:p>
+    <w:p>
+      <w:pPr>
+        <w:pStyle w:val="ListParagraph"/>
+        <w:numPr>
+          <w:ilvl w:val="0"/>
+          <w:numId w:val="2"/>
+        </w:numPr>
+      </w:pPr>
+      <w:r>
+        <w:t>Resolve Auto Layout Issues button – Corrects layout problems</w:t>
       </w:r>
     </w:p>
     <w:p>
@@ -105,7 +398,7 @@
         <w:rFonts w:ascii="Courier New" w:hAnsi="Courier New" w:cs="Courier New" w:hint="default"/>
       </w:rPr>
     </w:lvl>
-    <w:lvl w:ilvl="2" w:tplc="04090005" w:tentative="1">
+    <w:lvl w:ilvl="2" w:tplc="04090005">
       <w:start w:val="1"/>
       <w:numFmt w:val="bullet"/>
       <w:lvlText w:val=""/>

</xml_diff>